<commit_message>
add github link to syllabus
</commit_message>
<xml_diff>
--- a/20230122 Data Bootcamp Spring 2023 syllabus.docx
+++ b/20230122 Data Bootcamp Spring 2023 syllabus.docx
@@ -358,6 +358,44 @@
           <w:szCs w:val="20"/>
         </w:rPr>
       </w:pPr>
+      <w:r>
+        <w:rPr>
+          <w:rFonts w:ascii="Times New Roman" w:eastAsia="Times New Roman" w:hAnsi="Times New Roman" w:cs="Times New Roman"/>
+          <w:color w:val="000000"/>
+          <w:sz w:val="20"/>
+          <w:szCs w:val="20"/>
+        </w:rPr>
+        <w:t xml:space="preserve">Course website: </w:t>
+      </w:r>
+      <w:hyperlink r:id="rId9" w:history="1">
+        <w:r>
+          <w:rPr>
+            <w:rStyle w:val="Hyperlink"/>
+            <w:rFonts w:ascii="Times New Roman" w:eastAsia="Times New Roman" w:hAnsi="Times New Roman" w:cs="Times New Roman"/>
+            <w:sz w:val="20"/>
+            <w:szCs w:val="20"/>
+          </w:rPr>
+          <w:t>GitHub</w:t>
+        </w:r>
+      </w:hyperlink>
+    </w:p>
+    <w:p>
+      <w:pPr>
+        <w:pBdr>
+          <w:top w:val="nil"/>
+          <w:left w:val="nil"/>
+          <w:bottom w:val="nil"/>
+          <w:right w:val="nil"/>
+          <w:between w:val="nil"/>
+        </w:pBdr>
+        <w:spacing w:after="0" w:line="240" w:lineRule="auto"/>
+        <w:rPr>
+          <w:rFonts w:ascii="Times New Roman" w:eastAsia="Times New Roman" w:hAnsi="Times New Roman" w:cs="Times New Roman"/>
+          <w:color w:val="000000"/>
+          <w:sz w:val="20"/>
+          <w:szCs w:val="20"/>
+        </w:rPr>
+      </w:pPr>
     </w:p>
     <w:p>
       <w:pPr>
@@ -751,25 +789,7 @@
           <w:sz w:val="20"/>
           <w:szCs w:val="20"/>
         </w:rPr>
-        <w:t xml:space="preserve"> your assignments with anyone, but anything you submit, including your code, </w:t>
-      </w:r>
-      <w:r>
-        <w:rPr>
-          <w:rFonts w:ascii="Times New Roman" w:eastAsia="Times New Roman" w:hAnsi="Times New Roman" w:cs="Times New Roman"/>
-          <w:color w:val="000000"/>
-          <w:sz w:val="20"/>
-          <w:szCs w:val="20"/>
-        </w:rPr>
-        <w:t>must</w:t>
-      </w:r>
-      <w:r>
-        <w:rPr>
-          <w:rFonts w:ascii="Times New Roman" w:eastAsia="Times New Roman" w:hAnsi="Times New Roman" w:cs="Times New Roman"/>
-          <w:color w:val="000000"/>
-          <w:sz w:val="20"/>
-          <w:szCs w:val="20"/>
-        </w:rPr>
-        <w:t xml:space="preserve"> be your own.</w:t>
+        <w:t xml:space="preserve"> your assignments with anyone, but anything you submit, including your code, must be your own.</w:t>
       </w:r>
     </w:p>
     <w:p>
@@ -866,7 +886,52 @@
           <w:sz w:val="20"/>
           <w:szCs w:val="20"/>
         </w:rPr>
-        <w:t>Brightspace site. I’ll add session slides and any other supporting materials each week.</w:t>
+        <w:t>GitHub</w:t>
+      </w:r>
+      <w:r>
+        <w:rPr>
+          <w:rFonts w:ascii="Times New Roman" w:eastAsia="Times New Roman" w:hAnsi="Times New Roman" w:cs="Times New Roman"/>
+          <w:color w:val="000000"/>
+          <w:sz w:val="20"/>
+          <w:szCs w:val="20"/>
+        </w:rPr>
+        <w:t>. I’ll add session slides</w:t>
+      </w:r>
+      <w:r>
+        <w:rPr>
+          <w:rFonts w:ascii="Times New Roman" w:eastAsia="Times New Roman" w:hAnsi="Times New Roman" w:cs="Times New Roman"/>
+          <w:color w:val="000000"/>
+          <w:sz w:val="20"/>
+          <w:szCs w:val="20"/>
+        </w:rPr>
+        <w:t>, assignments,</w:t>
+      </w:r>
+      <w:r>
+        <w:rPr>
+          <w:rFonts w:ascii="Times New Roman" w:eastAsia="Times New Roman" w:hAnsi="Times New Roman" w:cs="Times New Roman"/>
+          <w:color w:val="000000"/>
+          <w:sz w:val="20"/>
+          <w:szCs w:val="20"/>
+        </w:rPr>
+        <w:t xml:space="preserve"> and any other supporting materials</w:t>
+      </w:r>
+      <w:r>
+        <w:rPr>
+          <w:rFonts w:ascii="Times New Roman" w:eastAsia="Times New Roman" w:hAnsi="Times New Roman" w:cs="Times New Roman"/>
+          <w:color w:val="000000"/>
+          <w:sz w:val="20"/>
+          <w:szCs w:val="20"/>
+        </w:rPr>
+        <w:t xml:space="preserve"> after class</w:t>
+      </w:r>
+      <w:r>
+        <w:rPr>
+          <w:rFonts w:ascii="Times New Roman" w:eastAsia="Times New Roman" w:hAnsi="Times New Roman" w:cs="Times New Roman"/>
+          <w:color w:val="000000"/>
+          <w:sz w:val="20"/>
+          <w:szCs w:val="20"/>
+        </w:rPr>
+        <w:t xml:space="preserve"> each week.</w:t>
       </w:r>
     </w:p>
     <w:p>
@@ -987,6 +1052,7 @@
           <w:szCs w:val="20"/>
           <w:u w:val="single"/>
         </w:rPr>
+        <w:lastRenderedPageBreak/>
         <w:t>I</w:t>
       </w:r>
       <w:r>
@@ -1006,17 +1072,7 @@
           <w:sz w:val="20"/>
           <w:szCs w:val="20"/>
         </w:rPr>
-        <w:t xml:space="preserve">. Though Python can be used for everything from game development and software engineering to IT management, we will focus on its data analysis capabilities. </w:t>
-      </w:r>
-      <w:r>
-        <w:rPr>
-          <w:rFonts w:ascii="Times New Roman" w:eastAsia="Times New Roman" w:hAnsi="Times New Roman" w:cs="Times New Roman"/>
-          <w:color w:val="000000"/>
-          <w:sz w:val="20"/>
-          <w:szCs w:val="20"/>
-        </w:rPr>
-        <w:lastRenderedPageBreak/>
-        <w:t>This will be a hands-on, practical introduction to Python for data analysis. We will also touch on computer science concepts like algorithm design, so you will be aware of them, but you will not be expected to master these concepts.</w:t>
+        <w:t>. Though Python can be used for everything from game development and software engineering to IT management, we will focus on its data analysis capabilities. This will be a hands-on, practical introduction to Python for data analysis. We will also touch on computer science concepts like algorithm design, so you will be aware of them, but you will not be expected to master these concepts.</w:t>
       </w:r>
     </w:p>
     <w:p>
@@ -2134,7 +2190,7 @@
         </w:rPr>
         <w:t xml:space="preserve">We will use practice-problem websites, particularly </w:t>
       </w:r>
-      <w:hyperlink r:id="rId9" w:history="1">
+      <w:hyperlink r:id="rId10" w:history="1">
         <w:r>
           <w:rPr>
             <w:rStyle w:val="Hyperlink"/>
@@ -2217,7 +2273,6 @@
           <w:sz w:val="20"/>
           <w:szCs w:val="20"/>
         </w:rPr>
-        <w:lastRenderedPageBreak/>
         <w:t>I encourage you not to limit your use of code to this class; anywhere you have a dataset to analyze or a repetitive task to do on your computer, your first thought should be “how can I save myself some time and headache by making Python do this?”</w:t>
       </w:r>
     </w:p>
@@ -2502,23 +2557,7 @@
           <w:sz w:val="20"/>
           <w:szCs w:val="20"/>
         </w:rPr>
-        <w:t>Refrain from behaving in ways that knowingly support, assist, or in any way attempt to</w:t>
-      </w:r>
-      <w:r>
-        <w:rPr>
-          <w:rFonts w:ascii="Times New Roman" w:eastAsia="Times New Roman" w:hAnsi="Times New Roman" w:cs="Times New Roman"/>
-          <w:sz w:val="20"/>
-          <w:szCs w:val="20"/>
-        </w:rPr>
-        <w:t xml:space="preserve"> </w:t>
-      </w:r>
-      <w:r>
-        <w:rPr>
-          <w:rFonts w:ascii="Times New Roman" w:eastAsia="Times New Roman" w:hAnsi="Times New Roman" w:cs="Times New Roman"/>
-          <w:sz w:val="20"/>
-          <w:szCs w:val="20"/>
-        </w:rPr>
-        <w:t xml:space="preserve">enable another person to engage in any violation of the Code of Conduct. Our support also includes reporting any observed violations of this Code of Conduct or other School and University policies that are deemed to adversely affect the NYU Stern community. </w:t>
+        <w:t xml:space="preserve">Refrain from behaving in ways that knowingly support, assist, or in any way attempt to enable another person to engage in any violation of the Code of Conduct. Our support also includes reporting any observed violations of this Code of Conduct or other School and University policies that are deemed to adversely affect the NYU Stern community. </w:t>
       </w:r>
     </w:p>
     <w:p>
@@ -2723,7 +2762,7 @@
         </w:rPr>
         <w:t>) and the NYU Student Conduct Policy (</w:t>
       </w:r>
-      <w:hyperlink r:id="rId10" w:history="1">
+      <w:hyperlink r:id="rId11" w:history="1">
         <w:r>
           <w:rPr>
             <w:rStyle w:val="Hyperlink"/>
@@ -2864,6 +2903,7 @@
           <w:sz w:val="20"/>
           <w:szCs w:val="20"/>
         </w:rPr>
+        <w:lastRenderedPageBreak/>
         <w:t>STUDENT WELLNESS</w:t>
       </w:r>
     </w:p>
@@ -2883,7 +2923,6 @@
           <w:sz w:val="20"/>
           <w:szCs w:val="20"/>
         </w:rPr>
-        <w:lastRenderedPageBreak/>
         <w:t xml:space="preserve">Our aim is for students to be as successful academically as they can, and to help them overcome any impediments to that. Any student who may be struggling and believes this may affect their performance in this course is urged to contact the Moses Center for Student Accessibility (see also the Student Accessibility section of this syllabus) at 212-998-4980 to discuss academic accommodations. If mental health assistance is needed, call the NYU’s 24/7 Wellness Exchange hotline 212-443-9999. Furthermore, please approach me if you feel comfortable doing so. This will enable me to provide relevant resources or referrals. There are also </w:t>
       </w:r>
       <w:proofErr w:type="gramStart"/>
@@ -3136,8 +3175,9 @@
           <w:sz w:val="20"/>
           <w:szCs w:val="20"/>
         </w:rPr>
-        <w:t>This course strives to support and cultivate diversity of thought, perspectives, and experiences.</w:t>
-      </w:r>
+        <w:t xml:space="preserve">This course strives to support and cultivate diversity of thought, perspectives, and experiences. The intent is to present materials and activities that will challenge your current perspectives with a goal of understanding how others might see situations differently. </w:t>
+      </w:r>
+      <w:proofErr w:type="gramStart"/>
       <w:r>
         <w:rPr>
           <w:rFonts w:ascii="Times New Roman" w:eastAsia="Times New Roman" w:hAnsi="Times New Roman" w:cs="Times New Roman"/>
@@ -3146,7 +3186,7 @@
           <w:sz w:val="20"/>
           <w:szCs w:val="20"/>
         </w:rPr>
-        <w:t xml:space="preserve"> </w:t>
+        <w:t>By participating in this course,</w:t>
       </w:r>
       <w:r>
         <w:rPr>
@@ -3156,7 +3196,7 @@
           <w:sz w:val="20"/>
           <w:szCs w:val="20"/>
         </w:rPr>
-        <w:t>The intent is to present materials and activities that will challenge your current perspectives</w:t>
+        <w:t xml:space="preserve"> </w:t>
       </w:r>
       <w:r>
         <w:rPr>
@@ -3166,8 +3206,9 @@
           <w:sz w:val="20"/>
           <w:szCs w:val="20"/>
         </w:rPr>
-        <w:t xml:space="preserve"> </w:t>
-      </w:r>
+        <w:t>it</w:t>
+      </w:r>
+      <w:proofErr w:type="gramEnd"/>
       <w:r>
         <w:rPr>
           <w:rFonts w:ascii="Times New Roman" w:eastAsia="Times New Roman" w:hAnsi="Times New Roman" w:cs="Times New Roman"/>
@@ -3176,93 +3217,11 @@
           <w:sz w:val="20"/>
           <w:szCs w:val="20"/>
         </w:rPr>
-        <w:t xml:space="preserve">with a goal of understanding how others might see situations differently. </w:t>
-      </w:r>
-      <w:proofErr w:type="gramStart"/>
-      <w:r>
-        <w:rPr>
-          <w:rFonts w:ascii="Times New Roman" w:eastAsia="Times New Roman" w:hAnsi="Times New Roman" w:cs="Times New Roman"/>
-          <w:i/>
-          <w:iCs/>
-          <w:sz w:val="20"/>
-          <w:szCs w:val="20"/>
-        </w:rPr>
-        <w:t>By participating in this</w:t>
-      </w:r>
-      <w:r>
-        <w:rPr>
-          <w:rFonts w:ascii="Times New Roman" w:eastAsia="Times New Roman" w:hAnsi="Times New Roman" w:cs="Times New Roman"/>
-          <w:i/>
-          <w:iCs/>
-          <w:sz w:val="20"/>
-          <w:szCs w:val="20"/>
-        </w:rPr>
-        <w:t xml:space="preserve"> </w:t>
-      </w:r>
-      <w:r>
-        <w:rPr>
-          <w:rFonts w:ascii="Times New Roman" w:eastAsia="Times New Roman" w:hAnsi="Times New Roman" w:cs="Times New Roman"/>
-          <w:i/>
-          <w:iCs/>
-          <w:sz w:val="20"/>
-          <w:szCs w:val="20"/>
-        </w:rPr>
-        <w:t>course,</w:t>
-      </w:r>
-      <w:r>
-        <w:rPr>
-          <w:rFonts w:ascii="Times New Roman" w:eastAsia="Times New Roman" w:hAnsi="Times New Roman" w:cs="Times New Roman"/>
-          <w:i/>
-          <w:iCs/>
-          <w:sz w:val="20"/>
-          <w:szCs w:val="20"/>
-        </w:rPr>
-        <w:t xml:space="preserve"> </w:t>
-      </w:r>
-      <w:r>
-        <w:rPr>
-          <w:rFonts w:ascii="Times New Roman" w:eastAsia="Times New Roman" w:hAnsi="Times New Roman" w:cs="Times New Roman"/>
-          <w:i/>
-          <w:iCs/>
-          <w:sz w:val="20"/>
-          <w:szCs w:val="20"/>
-        </w:rPr>
-        <w:t>it</w:t>
-      </w:r>
-      <w:proofErr w:type="gramEnd"/>
-      <w:r>
-        <w:rPr>
-          <w:rFonts w:ascii="Times New Roman" w:eastAsia="Times New Roman" w:hAnsi="Times New Roman" w:cs="Times New Roman"/>
-          <w:i/>
-          <w:iCs/>
-          <w:sz w:val="20"/>
-          <w:szCs w:val="20"/>
-        </w:rPr>
-        <w:t xml:space="preserve"> is the expectation that everyone commits to making this an inclusive learning</w:t>
-      </w:r>
-      <w:r>
-        <w:rPr>
-          <w:rFonts w:ascii="Times New Roman" w:eastAsia="Times New Roman" w:hAnsi="Times New Roman" w:cs="Times New Roman"/>
-          <w:i/>
-          <w:iCs/>
-          <w:sz w:val="20"/>
-          <w:szCs w:val="20"/>
-        </w:rPr>
-        <w:t xml:space="preserve"> </w:t>
-      </w:r>
-      <w:r>
-        <w:rPr>
-          <w:rFonts w:ascii="Times New Roman" w:eastAsia="Times New Roman" w:hAnsi="Times New Roman" w:cs="Times New Roman"/>
-          <w:i/>
-          <w:iCs/>
-          <w:sz w:val="20"/>
-          <w:szCs w:val="20"/>
-        </w:rPr>
-        <w:t>environment for all.</w:t>
+        <w:t xml:space="preserve"> is the expectation that everyone commits to making this an inclusive learning environment for all.</w:t>
       </w:r>
     </w:p>
     <w:sectPr>
-      <w:headerReference w:type="default" r:id="rId11"/>
+      <w:headerReference w:type="default" r:id="rId12"/>
       <w:pgSz w:w="12240" w:h="15840"/>
       <w:pgMar w:top="1440" w:right="1440" w:bottom="1440" w:left="1440" w:header="720" w:footer="720" w:gutter="0"/>
       <w:pgNumType w:start="1"/>

</xml_diff>